<commit_message>
fixed warning for max iterations. Ready to start anisotropy, but need a full day so will do tomorrow.
</commit_message>
<xml_diff>
--- a/bgaPEST_iteration_warnings.docx
+++ b/bgaPEST_iteration_warnings.docx
@@ -1,6 +1,6 @@
 
 <file path=word/document.xml><?xml version="1.0" encoding="utf-8"?>
-<w:document xmlns:wpc="http://schemas.microsoft.com/office/word/2010/wordprocessingCanvas" xmlns:mc="http://schemas.openxmlformats.org/markup-compatibility/2006" xmlns:o="urn:schemas-microsoft-com:office:office" xmlns:r="http://schemas.openxmlformats.org/officeDocument/2006/relationships" xmlns:m="http://schemas.openxmlformats.org/officeDocument/2006/math" xmlns:v="urn:schemas-microsoft-com:vml" xmlns:wp14="http://schemas.microsoft.com/office/word/2010/wordprocessingDrawing" xmlns:wp="http://schemas.openxmlformats.org/drawingml/2006/wordprocessingDrawing" xmlns:w10="urn:schemas-microsoft-com:office:word" xmlns:w="http://schemas.openxmlformats.org/wordprocessingml/2006/main" xmlns:w14="http://schemas.microsoft.com/office/word/2010/wordml" xmlns:wpg="http://schemas.microsoft.com/office/word/2010/wordprocessingGroup" xmlns:wpi="http://schemas.microsoft.com/office/word/2010/wordprocessingInk" xmlns:wne="http://schemas.microsoft.com/office/word/2006/wordml" xmlns:wps="http://schemas.microsoft.com/office/word/2010/wordprocessingShape" mc:Ignorable="w14 wp14">
+<w:document xmlns:wpc="http://schemas.microsoft.com/office/word/2010/wordprocessingCanvas" xmlns:mo="http://schemas.microsoft.com/office/mac/office/2008/main" xmlns:mc="http://schemas.openxmlformats.org/markup-compatibility/2006" xmlns:mv="urn:schemas-microsoft-com:mac:vml" xmlns:o="urn:schemas-microsoft-com:office:office" xmlns:r="http://schemas.openxmlformats.org/officeDocument/2006/relationships" xmlns:m="http://schemas.openxmlformats.org/officeDocument/2006/math" xmlns:v="urn:schemas-microsoft-com:vml" xmlns:wp14="http://schemas.microsoft.com/office/word/2010/wordprocessingDrawing" xmlns:wp="http://schemas.openxmlformats.org/drawingml/2006/wordprocessingDrawing" xmlns:w10="urn:schemas-microsoft-com:office:word" xmlns:w="http://schemas.openxmlformats.org/wordprocessingml/2006/main" xmlns:w14="http://schemas.microsoft.com/office/word/2010/wordml" xmlns:wpg="http://schemas.microsoft.com/office/word/2010/wordprocessingGroup" xmlns:wpi="http://schemas.microsoft.com/office/word/2010/wordprocessingInk" xmlns:wne="http://schemas.microsoft.com/office/word/2006/wordml" xmlns:wps="http://schemas.microsoft.com/office/word/2010/wordprocessingShape" mc:Ignorable="w14 wp14">
   <w:body>
     <w:p>
       <w:pPr>
@@ -40,7 +40,7 @@
     </w:p>
     <w:p>
       <w:pPr>
-        <w:pStyle w:val="Paragrafoelenco"/>
+        <w:pStyle w:val="ListParagraph"/>
         <w:numPr>
           <w:ilvl w:val="0"/>
           <w:numId w:val="1"/>
@@ -58,6 +58,7 @@
         </w:rPr>
       </w:pPr>
       <w:proofErr w:type="spellStart"/>
+      <w:proofErr w:type="gramStart"/>
       <w:r>
         <w:rPr>
           <w:i/>
@@ -68,6 +69,7 @@
         <w:t>bga</w:t>
       </w:r>
       <w:proofErr w:type="spellEnd"/>
+      <w:proofErr w:type="gramEnd"/>
       <w:r>
         <w:rPr>
           <w:i/>
@@ -132,7 +134,7 @@
     </w:p>
     <w:p>
       <w:pPr>
-        <w:pStyle w:val="Paragrafoelenco"/>
+        <w:pStyle w:val="ListParagraph"/>
         <w:tabs>
           <w:tab w:val="left" w:pos="284"/>
         </w:tabs>
@@ -146,12 +148,10 @@
           <w:lang w:val="en-US"/>
         </w:rPr>
       </w:pPr>
-      <w:bookmarkStart w:id="0" w:name="_GoBack"/>
-      <w:bookmarkEnd w:id="0"/>
     </w:p>
     <w:p>
       <w:pPr>
-        <w:pStyle w:val="Paragrafoelenco"/>
+        <w:pStyle w:val="ListParagraph"/>
         <w:numPr>
           <w:ilvl w:val="0"/>
           <w:numId w:val="2"/>
@@ -170,14 +170,25 @@
           <w:lang w:val="en-US"/>
         </w:rPr>
       </w:pPr>
-      <w:r>
-        <w:rPr>
-          <w:i/>
-          <w:sz w:val="24"/>
-          <w:szCs w:val="24"/>
-          <w:lang w:val="en-US"/>
-        </w:rPr>
-        <w:t>quasi linear loop</w:t>
+      <w:proofErr w:type="gramStart"/>
+      <w:r>
+        <w:rPr>
+          <w:i/>
+          <w:sz w:val="24"/>
+          <w:szCs w:val="24"/>
+          <w:lang w:val="en-US"/>
+        </w:rPr>
+        <w:t>quasi</w:t>
+      </w:r>
+      <w:proofErr w:type="gramEnd"/>
+      <w:r>
+        <w:rPr>
+          <w:i/>
+          <w:sz w:val="24"/>
+          <w:szCs w:val="24"/>
+          <w:lang w:val="en-US"/>
+        </w:rPr>
+        <w:t xml:space="preserve"> linear loop</w:t>
       </w:r>
       <w:r>
         <w:rPr>
@@ -246,7 +257,7 @@
     </w:p>
     <w:p>
       <w:pPr>
-        <w:pStyle w:val="Paragrafoelenco"/>
+        <w:pStyle w:val="ListParagraph"/>
         <w:spacing w:line="240" w:lineRule="auto"/>
         <w:jc w:val="both"/>
         <w:rPr>
@@ -259,7 +270,7 @@
     </w:p>
     <w:p>
       <w:pPr>
-        <w:pStyle w:val="Paragrafoelenco"/>
+        <w:pStyle w:val="ListParagraph"/>
         <w:numPr>
           <w:ilvl w:val="0"/>
           <w:numId w:val="2"/>
@@ -277,14 +288,25 @@
           <w:lang w:val="en-US"/>
         </w:rPr>
       </w:pPr>
-      <w:r>
-        <w:rPr>
-          <w:i/>
-          <w:sz w:val="24"/>
-          <w:szCs w:val="24"/>
-          <w:lang w:val="en-US"/>
-        </w:rPr>
-        <w:t>structural parameter optimization loop</w:t>
+      <w:proofErr w:type="gramStart"/>
+      <w:r>
+        <w:rPr>
+          <w:i/>
+          <w:sz w:val="24"/>
+          <w:szCs w:val="24"/>
+          <w:lang w:val="en-US"/>
+        </w:rPr>
+        <w:t>structural</w:t>
+      </w:r>
+      <w:proofErr w:type="gramEnd"/>
+      <w:r>
+        <w:rPr>
+          <w:i/>
+          <w:sz w:val="24"/>
+          <w:szCs w:val="24"/>
+          <w:lang w:val="en-US"/>
+        </w:rPr>
+        <w:t xml:space="preserve"> parameter optimization loop</w:t>
       </w:r>
       <w:r>
         <w:rPr>
@@ -433,6 +455,7 @@
         </w:rPr>
         <w:t xml:space="preserve">structural parameters are used to run the </w:t>
       </w:r>
+      <w:proofErr w:type="gramStart"/>
       <w:r>
         <w:rPr>
           <w:b/>
@@ -441,7 +464,18 @@
           <w:szCs w:val="24"/>
           <w:lang w:val="en-US"/>
         </w:rPr>
-        <w:t>quasi linear loop</w:t>
+        <w:t>quasi linear</w:t>
+      </w:r>
+      <w:proofErr w:type="gramEnd"/>
+      <w:r>
+        <w:rPr>
+          <w:b/>
+          <w:i/>
+          <w:sz w:val="24"/>
+          <w:szCs w:val="24"/>
+          <w:lang w:val="en-US"/>
+        </w:rPr>
+        <w:t xml:space="preserve"> loop</w:t>
       </w:r>
       <w:r>
         <w:rPr>
@@ -601,6 +635,7 @@
           <w:lang w:val="en-US"/>
         </w:rPr>
       </w:pPr>
+      <w:proofErr w:type="gramStart"/>
       <w:r>
         <w:rPr>
           <w:sz w:val="24"/>
@@ -609,6 +644,7 @@
         </w:rPr>
         <w:t>end</w:t>
       </w:r>
+      <w:proofErr w:type="gramEnd"/>
       <w:r>
         <w:rPr>
           <w:i/>
@@ -641,7 +677,7 @@
     </w:p>
     <w:p>
       <w:pPr>
-        <w:pStyle w:val="Paragrafoelenco"/>
+        <w:pStyle w:val="ListParagraph"/>
         <w:numPr>
           <w:ilvl w:val="0"/>
           <w:numId w:val="1"/>
@@ -692,7 +728,7 @@
     </w:p>
     <w:p>
       <w:pPr>
-        <w:pStyle w:val="Paragrafoelenco"/>
+        <w:pStyle w:val="ListParagraph"/>
         <w:numPr>
           <w:ilvl w:val="0"/>
           <w:numId w:val="3"/>
@@ -772,7 +808,7 @@
     </w:p>
     <w:p>
       <w:pPr>
-        <w:pStyle w:val="Paragrafoelenco"/>
+        <w:pStyle w:val="ListParagraph"/>
         <w:tabs>
           <w:tab w:val="left" w:pos="284"/>
         </w:tabs>
@@ -789,7 +825,25 @@
           <w:szCs w:val="24"/>
           <w:lang w:val="en-US"/>
         </w:rPr>
-        <w:t xml:space="preserve">In this case the last estimated structural parameters are not used to run the final quasi linear loop but they </w:t>
+        <w:t xml:space="preserve">In this case the last estimated structural parameters are not used to run the final </w:t>
+      </w:r>
+      <w:proofErr w:type="gramStart"/>
+      <w:r>
+        <w:rPr>
+          <w:sz w:val="24"/>
+          <w:szCs w:val="24"/>
+          <w:lang w:val="en-US"/>
+        </w:rPr>
+        <w:t>quasi linear</w:t>
+      </w:r>
+      <w:proofErr w:type="gramEnd"/>
+      <w:r>
+        <w:rPr>
+          <w:sz w:val="24"/>
+          <w:szCs w:val="24"/>
+          <w:lang w:val="en-US"/>
+        </w:rPr>
+        <w:t xml:space="preserve"> loop but they </w:t>
       </w:r>
       <w:r>
         <w:rPr>
@@ -802,7 +856,7 @@
     </w:p>
     <w:p>
       <w:pPr>
-        <w:pStyle w:val="Paragrafoelenco"/>
+        <w:pStyle w:val="ListParagraph"/>
         <w:tabs>
           <w:tab w:val="left" w:pos="284"/>
         </w:tabs>
@@ -819,23 +873,7 @@
           <w:szCs w:val="24"/>
           <w:lang w:val="en-US"/>
         </w:rPr>
-        <w:t>(</w:t>
-      </w:r>
-      <w:r>
-        <w:rPr>
-          <w:sz w:val="24"/>
-          <w:szCs w:val="24"/>
-          <w:lang w:val="en-US"/>
-        </w:rPr>
-        <w:t>T</w:t>
-      </w:r>
-      <w:r>
-        <w:rPr>
-          <w:sz w:val="24"/>
-          <w:szCs w:val="24"/>
-          <w:lang w:val="en-US"/>
-        </w:rPr>
-        <w:t xml:space="preserve">his is also the case in which </w:t>
+        <w:t xml:space="preserve">(This is also the case in which </w:t>
       </w:r>
       <w:proofErr w:type="spellStart"/>
       <w:r>
@@ -854,15 +892,7 @@
           <w:szCs w:val="24"/>
           <w:lang w:val="en-US"/>
         </w:rPr>
-        <w:t xml:space="preserve"> is set to 1</w:t>
-      </w:r>
-      <w:r>
-        <w:rPr>
-          <w:sz w:val="24"/>
-          <w:szCs w:val="24"/>
-          <w:lang w:val="en-US"/>
-        </w:rPr>
-        <w:t>, in fact, in this case,</w:t>
+        <w:t xml:space="preserve"> is set to 1, in fact, in this case,</w:t>
       </w:r>
       <w:r>
         <w:rPr>
@@ -936,7 +966,7 @@
     </w:p>
     <w:p>
       <w:pPr>
-        <w:pStyle w:val="Paragrafoelenco"/>
+        <w:pStyle w:val="ListParagraph"/>
         <w:tabs>
           <w:tab w:val="left" w:pos="284"/>
         </w:tabs>
@@ -950,7 +980,7 @@
     </w:p>
     <w:p>
       <w:pPr>
-        <w:pStyle w:val="Paragrafoelenco"/>
+        <w:pStyle w:val="ListParagraph"/>
         <w:numPr>
           <w:ilvl w:val="0"/>
           <w:numId w:val="4"/>
@@ -972,7 +1002,25 @@
           <w:szCs w:val="24"/>
           <w:lang w:val="en-US"/>
         </w:rPr>
-        <w:t>One solution could be to have a warning that just say this</w:t>
+        <w:t xml:space="preserve">One solution could be to have </w:t>
+      </w:r>
+      <w:proofErr w:type="gramStart"/>
+      <w:r>
+        <w:rPr>
+          <w:sz w:val="24"/>
+          <w:szCs w:val="24"/>
+          <w:lang w:val="en-US"/>
+        </w:rPr>
+        <w:t>a warning that just say</w:t>
+      </w:r>
+      <w:proofErr w:type="gramEnd"/>
+      <w:r>
+        <w:rPr>
+          <w:sz w:val="24"/>
+          <w:szCs w:val="24"/>
+          <w:lang w:val="en-US"/>
+        </w:rPr>
+        <w:t xml:space="preserve"> this</w:t>
       </w:r>
       <w:r>
         <w:rPr>
@@ -1021,7 +1069,7 @@
     </w:p>
     <w:p>
       <w:pPr>
-        <w:pStyle w:val="Paragrafoelenco"/>
+        <w:pStyle w:val="ListParagraph"/>
         <w:tabs>
           <w:tab w:val="left" w:pos="284"/>
         </w:tabs>
@@ -1035,7 +1083,7 @@
     </w:p>
     <w:p>
       <w:pPr>
-        <w:pStyle w:val="Paragrafoelenco"/>
+        <w:pStyle w:val="ListParagraph"/>
         <w:numPr>
           <w:ilvl w:val="0"/>
           <w:numId w:val="4"/>
@@ -1179,14 +1227,25 @@
         </w:rPr>
         <w:t xml:space="preserve">ut in this way the </w:t>
       </w:r>
-      <w:r>
-        <w:rPr>
-          <w:i/>
-          <w:sz w:val="24"/>
-          <w:szCs w:val="24"/>
-          <w:lang w:val="en-US"/>
-        </w:rPr>
-        <w:t>quasi linear loop</w:t>
+      <w:proofErr w:type="gramStart"/>
+      <w:r>
+        <w:rPr>
+          <w:i/>
+          <w:sz w:val="24"/>
+          <w:szCs w:val="24"/>
+          <w:lang w:val="en-US"/>
+        </w:rPr>
+        <w:t>quasi linear</w:t>
+      </w:r>
+      <w:proofErr w:type="gramEnd"/>
+      <w:r>
+        <w:rPr>
+          <w:i/>
+          <w:sz w:val="24"/>
+          <w:szCs w:val="24"/>
+          <w:lang w:val="en-US"/>
+        </w:rPr>
+        <w:t xml:space="preserve"> loop</w:t>
       </w:r>
       <w:r>
         <w:rPr>
@@ -1232,7 +1291,6 @@
     </w:p>
     <w:p>
       <w:pPr>
-        <w:pStyle w:val="Paragrafoelenco"/>
         <w:tabs>
           <w:tab w:val="left" w:pos="284"/>
         </w:tabs>
@@ -1246,7 +1304,50 @@
     </w:p>
     <w:p>
       <w:pPr>
-        <w:pStyle w:val="Paragrafoelenco"/>
+        <w:pStyle w:val="ListParagraph"/>
+        <w:numPr>
+          <w:ilvl w:val="0"/>
+          <w:numId w:val="4"/>
+        </w:numPr>
+        <w:tabs>
+          <w:tab w:val="left" w:pos="284"/>
+        </w:tabs>
+        <w:ind w:left="993" w:hanging="284"/>
+        <w:jc w:val="both"/>
+        <w:rPr>
+          <w:sz w:val="24"/>
+          <w:szCs w:val="24"/>
+          <w:lang w:val="en-US"/>
+        </w:rPr>
+      </w:pPr>
+      <w:r>
+        <w:rPr>
+          <w:b/>
+          <w:i/>
+          <w:sz w:val="24"/>
+          <w:szCs w:val="24"/>
+          <w:lang w:val="en-US"/>
+        </w:rPr>
+        <w:t>Marco---I like the second option. I think it’s good that posterior covariance, parameters estimated, and structural parameters are all consistent.</w:t>
+      </w:r>
+    </w:p>
+    <w:p>
+      <w:pPr>
+        <w:pStyle w:val="ListParagraph"/>
+        <w:tabs>
+          <w:tab w:val="left" w:pos="284"/>
+        </w:tabs>
+        <w:jc w:val="both"/>
+        <w:rPr>
+          <w:sz w:val="24"/>
+          <w:szCs w:val="24"/>
+          <w:lang w:val="en-US"/>
+        </w:rPr>
+      </w:pPr>
+    </w:p>
+    <w:p>
+      <w:pPr>
+        <w:pStyle w:val="ListParagraph"/>
         <w:numPr>
           <w:ilvl w:val="0"/>
           <w:numId w:val="3"/>
@@ -1286,7 +1387,43 @@
           <w:szCs w:val="24"/>
           <w:lang w:val="en-US"/>
         </w:rPr>
-        <w:t xml:space="preserve"> is reached without convergence in the quasi linear loop. (This is just a remind, already there is a note in </w:t>
+        <w:t xml:space="preserve"> is reached without convergence in the </w:t>
+      </w:r>
+      <w:proofErr w:type="gramStart"/>
+      <w:r>
+        <w:rPr>
+          <w:sz w:val="24"/>
+          <w:szCs w:val="24"/>
+          <w:lang w:val="en-US"/>
+        </w:rPr>
+        <w:t>quasi linear</w:t>
+      </w:r>
+      <w:proofErr w:type="gramEnd"/>
+      <w:r>
+        <w:rPr>
+          <w:sz w:val="24"/>
+          <w:szCs w:val="24"/>
+          <w:lang w:val="en-US"/>
+        </w:rPr>
+        <w:t xml:space="preserve"> loop. (This is just a </w:t>
+      </w:r>
+      <w:proofErr w:type="gramStart"/>
+      <w:r>
+        <w:rPr>
+          <w:sz w:val="24"/>
+          <w:szCs w:val="24"/>
+          <w:lang w:val="en-US"/>
+        </w:rPr>
+        <w:t>remind,</w:t>
+      </w:r>
+      <w:proofErr w:type="gramEnd"/>
+      <w:r>
+        <w:rPr>
+          <w:sz w:val="24"/>
+          <w:szCs w:val="24"/>
+          <w:lang w:val="en-US"/>
+        </w:rPr>
+        <w:t xml:space="preserve"> already there is a note in </w:t>
       </w:r>
       <w:proofErr w:type="spellStart"/>
       <w:r>
@@ -1309,7 +1446,32 @@
     </w:p>
     <w:p>
       <w:pPr>
-        <w:pStyle w:val="Paragrafoelenco"/>
+        <w:tabs>
+          <w:tab w:val="left" w:pos="284"/>
+        </w:tabs>
+        <w:jc w:val="both"/>
+        <w:rPr>
+          <w:b/>
+          <w:i/>
+          <w:sz w:val="24"/>
+          <w:szCs w:val="24"/>
+          <w:lang w:val="en-US"/>
+        </w:rPr>
+      </w:pPr>
+      <w:r>
+        <w:rPr>
+          <w:b/>
+          <w:i/>
+          <w:sz w:val="24"/>
+          <w:szCs w:val="24"/>
+          <w:lang w:val="en-US"/>
+        </w:rPr>
+        <w:t>DONE</w:t>
+      </w:r>
+    </w:p>
+    <w:p>
+      <w:pPr>
+        <w:pStyle w:val="ListParagraph"/>
         <w:tabs>
           <w:tab w:val="left" w:pos="284"/>
         </w:tabs>
@@ -1324,7 +1486,7 @@
     </w:p>
     <w:p>
       <w:pPr>
-        <w:pStyle w:val="Paragrafoelenco"/>
+        <w:pStyle w:val="ListParagraph"/>
         <w:tabs>
           <w:tab w:val="left" w:pos="284"/>
         </w:tabs>
@@ -1393,7 +1555,7 @@
           <w:szCs w:val="20"/>
           <w:lang w:val="en-US" w:eastAsia="en-US"/>
         </w:rPr>
-        <w:t>Warning: Maximum number of iterations exceeded in structural parameter optimization procedure during bgaPEST iteration</w:t>
+        <w:t xml:space="preserve">Warning: Maximum number of iterations exceeded in structural parameter optimization procedure </w:t>
       </w:r>
       <w:r>
         <w:rPr>
@@ -1404,7 +1566,8 @@
           <w:szCs w:val="20"/>
           <w:lang w:val="en-US" w:eastAsia="en-US"/>
         </w:rPr>
-        <w:t xml:space="preserve"> ???. T</w:t>
+        <w:lastRenderedPageBreak/>
+        <w:t>during bgaPEST iteration</w:t>
       </w:r>
       <w:r>
         <w:rPr>
@@ -1415,7 +1578,7 @@
           <w:szCs w:val="20"/>
           <w:lang w:val="en-US" w:eastAsia="en-US"/>
         </w:rPr>
-        <w:t>he vector that gives the minimum obj. funct. during th</w:t>
+        <w:t xml:space="preserve"> ???. T</w:t>
       </w:r>
       <w:r>
         <w:rPr>
@@ -1426,6 +1589,17 @@
           <w:szCs w:val="20"/>
           <w:lang w:val="en-US" w:eastAsia="en-US"/>
         </w:rPr>
+        <w:t>he vector that gives the minimum obj. funct. during th</w:t>
+      </w:r>
+      <w:r>
+        <w:rPr>
+          <w:rFonts w:ascii="Courier New" w:eastAsiaTheme="minorHAnsi" w:hAnsi="Courier New" w:cs="Courier New"/>
+          <w:noProof/>
+          <w:color w:val="800000"/>
+          <w:sz w:val="20"/>
+          <w:szCs w:val="20"/>
+          <w:lang w:val="en-US" w:eastAsia="en-US"/>
+        </w:rPr>
         <w:t>e procedure will be considered.</w:t>
       </w:r>
       <w:r>
@@ -1448,9 +1622,11 @@
         <w:ind w:left="709"/>
         <w:jc w:val="both"/>
         <w:rPr>
-          <w:sz w:val="24"/>
-          <w:szCs w:val="24"/>
-          <w:lang w:val="en-US"/>
+          <w:rFonts w:eastAsiaTheme="minorHAnsi"/>
+          <w:noProof/>
+          <w:sz w:val="24"/>
+          <w:szCs w:val="24"/>
+          <w:lang w:val="en-US" w:eastAsia="en-US"/>
         </w:rPr>
       </w:pPr>
       <w:r>
@@ -1496,42 +1672,44 @@
           <w:szCs w:val="24"/>
           <w:lang w:val="en-US"/>
         </w:rPr>
+        <w:t xml:space="preserve"> is reached in </w:t>
+      </w:r>
+      <w:proofErr w:type="spellStart"/>
+      <w:r>
+        <w:rPr>
+          <w:sz w:val="24"/>
+          <w:szCs w:val="24"/>
+          <w:lang w:val="en-US"/>
+        </w:rPr>
+        <w:t>NealMeald</w:t>
+      </w:r>
+      <w:proofErr w:type="spellEnd"/>
+      <w:r>
+        <w:rPr>
+          <w:sz w:val="24"/>
+          <w:szCs w:val="24"/>
+          <w:lang w:val="en-US"/>
+        </w:rPr>
+        <w:t xml:space="preserve"> function trying to minimize the</w:t>
+      </w:r>
+      <w:r>
+        <w:rPr>
+          <w:sz w:val="24"/>
+          <w:szCs w:val="24"/>
+          <w:lang w:val="en-US"/>
+        </w:rPr>
         <w:t xml:space="preserve"> </w:t>
       </w:r>
-      <w:r>
-        <w:rPr>
-          <w:sz w:val="24"/>
-          <w:szCs w:val="24"/>
-          <w:lang w:val="en-US"/>
-        </w:rPr>
-        <w:t xml:space="preserve">is reached in </w:t>
-      </w:r>
-      <w:proofErr w:type="spellStart"/>
-      <w:r>
-        <w:rPr>
-          <w:sz w:val="24"/>
-          <w:szCs w:val="24"/>
-          <w:lang w:val="en-US"/>
-        </w:rPr>
-        <w:t>NealMeald</w:t>
-      </w:r>
-      <w:proofErr w:type="spellEnd"/>
-      <w:r>
-        <w:rPr>
-          <w:sz w:val="24"/>
-          <w:szCs w:val="24"/>
-          <w:lang w:val="en-US"/>
-        </w:rPr>
-        <w:t xml:space="preserve"> function trying to minimize the</w:t>
-      </w:r>
-      <w:r>
-        <w:rPr>
-          <w:sz w:val="24"/>
-          <w:szCs w:val="24"/>
-          <w:lang w:val="en-US"/>
-        </w:rPr>
-        <w:t xml:space="preserve"> quasi linear</w:t>
-      </w:r>
+      <w:proofErr w:type="gramStart"/>
+      <w:r>
+        <w:rPr>
+          <w:sz w:val="24"/>
+          <w:szCs w:val="24"/>
+          <w:lang w:val="en-US"/>
+        </w:rPr>
+        <w:t>quasi linear</w:t>
+      </w:r>
+      <w:proofErr w:type="gramEnd"/>
       <w:r>
         <w:rPr>
           <w:sz w:val="24"/>
@@ -1546,15 +1724,7 @@
           <w:szCs w:val="24"/>
           <w:lang w:val="en-US"/>
         </w:rPr>
-        <w:t xml:space="preserve">. </w:t>
-      </w:r>
-      <w:r>
-        <w:rPr>
-          <w:sz w:val="24"/>
-          <w:szCs w:val="24"/>
-          <w:lang w:val="en-US"/>
-        </w:rPr>
-        <w:t>The warning says: “</w:t>
+        <w:t>. The warning says: “</w:t>
       </w:r>
       <w:r>
         <w:rPr>
@@ -1599,6 +1769,38 @@
         </w:rPr>
         <w:t>”</w:t>
       </w:r>
+    </w:p>
+    <w:p>
+      <w:pPr>
+        <w:autoSpaceDE w:val="0"/>
+        <w:autoSpaceDN w:val="0"/>
+        <w:adjustRightInd w:val="0"/>
+        <w:spacing w:after="0" w:line="240" w:lineRule="auto"/>
+        <w:ind w:left="709"/>
+        <w:jc w:val="both"/>
+        <w:rPr>
+          <w:sz w:val="24"/>
+          <w:szCs w:val="24"/>
+          <w:lang w:val="en-US"/>
+        </w:rPr>
+      </w:pPr>
+    </w:p>
+    <w:p>
+      <w:pPr>
+        <w:autoSpaceDE w:val="0"/>
+        <w:autoSpaceDN w:val="0"/>
+        <w:adjustRightInd w:val="0"/>
+        <w:spacing w:after="0" w:line="240" w:lineRule="auto"/>
+        <w:ind w:left="709"/>
+        <w:jc w:val="both"/>
+        <w:rPr>
+          <w:sz w:val="24"/>
+          <w:szCs w:val="24"/>
+          <w:lang w:val="en-US"/>
+        </w:rPr>
+      </w:pPr>
+      <w:bookmarkStart w:id="0" w:name="_GoBack"/>
+      <w:bookmarkEnd w:id="0"/>
     </w:p>
     <w:sectPr>
       <w:pgSz w:w="11906" w:h="16838"/>
@@ -1611,7 +1813,7 @@
 </file>
 
 <file path=word/numbering.xml><?xml version="1.0" encoding="utf-8"?>
-<w:numbering xmlns:wpc="http://schemas.microsoft.com/office/word/2010/wordprocessingCanvas" xmlns:mc="http://schemas.openxmlformats.org/markup-compatibility/2006" xmlns:o="urn:schemas-microsoft-com:office:office" xmlns:r="http://schemas.openxmlformats.org/officeDocument/2006/relationships" xmlns:m="http://schemas.openxmlformats.org/officeDocument/2006/math" xmlns:v="urn:schemas-microsoft-com:vml" xmlns:wp14="http://schemas.microsoft.com/office/word/2010/wordprocessingDrawing" xmlns:wp="http://schemas.openxmlformats.org/drawingml/2006/wordprocessingDrawing" xmlns:w10="urn:schemas-microsoft-com:office:word" xmlns:w="http://schemas.openxmlformats.org/wordprocessingml/2006/main" xmlns:w14="http://schemas.microsoft.com/office/word/2010/wordml" xmlns:wpg="http://schemas.microsoft.com/office/word/2010/wordprocessingGroup" xmlns:wpi="http://schemas.microsoft.com/office/word/2010/wordprocessingInk" xmlns:wne="http://schemas.microsoft.com/office/word/2006/wordml" xmlns:wps="http://schemas.microsoft.com/office/word/2010/wordprocessingShape" mc:Ignorable="w14 wp14">
+<w:numbering xmlns:wpc="http://schemas.microsoft.com/office/word/2010/wordprocessingCanvas" xmlns:mo="http://schemas.microsoft.com/office/mac/office/2008/main" xmlns:mc="http://schemas.openxmlformats.org/markup-compatibility/2006" xmlns:mv="urn:schemas-microsoft-com:mac:vml" xmlns:o="urn:schemas-microsoft-com:office:office" xmlns:r="http://schemas.openxmlformats.org/officeDocument/2006/relationships" xmlns:m="http://schemas.openxmlformats.org/officeDocument/2006/math" xmlns:v="urn:schemas-microsoft-com:vml" xmlns:wp14="http://schemas.microsoft.com/office/word/2010/wordprocessingDrawing" xmlns:wp="http://schemas.openxmlformats.org/drawingml/2006/wordprocessingDrawing" xmlns:w10="urn:schemas-microsoft-com:office:word" xmlns:w="http://schemas.openxmlformats.org/wordprocessingml/2006/main" xmlns:w14="http://schemas.microsoft.com/office/word/2010/wordml" xmlns:wpg="http://schemas.microsoft.com/office/word/2010/wordprocessingGroup" xmlns:wpi="http://schemas.microsoft.com/office/word/2010/wordprocessingInk" xmlns:wne="http://schemas.microsoft.com/office/word/2006/wordml" xmlns:wps="http://schemas.microsoft.com/office/word/2010/wordprocessingShape" mc:Ignorable="w14 wp14">
   <w:abstractNum w:abstractNumId="0">
     <w:nsid w:val="072413D8"/>
     <w:multiLevelType w:val="hybridMultilevel"/>
@@ -2023,7 +2225,7 @@
       </w:pPr>
     </w:pPrDefault>
   </w:docDefaults>
-  <w:latentStyles w:defLockedState="0" w:defUIPriority="99" w:defSemiHidden="1" w:defUnhideWhenUsed="1" w:defQFormat="0" w:count="267">
+  <w:latentStyles w:defLockedState="0" w:defUIPriority="99" w:defSemiHidden="1" w:defUnhideWhenUsed="1" w:defQFormat="0" w:count="276">
     <w:lsdException w:name="Normal" w:semiHidden="0" w:uiPriority="0" w:unhideWhenUsed="0" w:qFormat="1"/>
     <w:lsdException w:name="heading 1" w:semiHidden="0" w:uiPriority="9" w:unhideWhenUsed="0" w:qFormat="1"/>
     <w:lsdException w:name="heading 2" w:uiPriority="9" w:qFormat="1"/>
@@ -2162,7 +2364,7 @@
     <w:lsdException w:name="Bibliography" w:uiPriority="37"/>
     <w:lsdException w:name="TOC Heading" w:uiPriority="39" w:qFormat="1"/>
   </w:latentStyles>
-  <w:style w:type="paragraph" w:default="1" w:styleId="Normale">
+  <w:style w:type="paragraph" w:default="1" w:styleId="Normal">
     <w:name w:val="Normal"/>
     <w:qFormat/>
     <w:rPr>
@@ -2170,13 +2372,13 @@
       <w:lang w:eastAsia="zh-TW"/>
     </w:rPr>
   </w:style>
-  <w:style w:type="character" w:default="1" w:styleId="Carpredefinitoparagrafo">
+  <w:style w:type="character" w:default="1" w:styleId="DefaultParagraphFont">
     <w:name w:val="Default Paragraph Font"/>
     <w:uiPriority w:val="1"/>
     <w:semiHidden/>
     <w:unhideWhenUsed/>
   </w:style>
-  <w:style w:type="table" w:default="1" w:styleId="Tabellanormale">
+  <w:style w:type="table" w:default="1" w:styleId="TableNormal">
     <w:name w:val="Normal Table"/>
     <w:uiPriority w:val="99"/>
     <w:semiHidden/>
@@ -2191,15 +2393,15 @@
       </w:tblCellMar>
     </w:tblPr>
   </w:style>
-  <w:style w:type="numbering" w:default="1" w:styleId="Nessunelenco">
+  <w:style w:type="numbering" w:default="1" w:styleId="NoList">
     <w:name w:val="No List"/>
     <w:uiPriority w:val="99"/>
     <w:semiHidden/>
     <w:unhideWhenUsed/>
   </w:style>
-  <w:style w:type="paragraph" w:styleId="Paragrafoelenco">
+  <w:style w:type="paragraph" w:styleId="ListParagraph">
     <w:name w:val="List Paragraph"/>
-    <w:basedOn w:val="Normale"/>
+    <w:basedOn w:val="Normal"/>
     <w:uiPriority w:val="34"/>
     <w:qFormat/>
     <w:rsid w:val="0070210E"/>
@@ -2212,7 +2414,7 @@
 </file>
 
 <file path=word/stylesWithEffects.xml><?xml version="1.0" encoding="utf-8"?>
-<w:styles xmlns:wpc="http://schemas.microsoft.com/office/word/2010/wordprocessingCanvas" xmlns:mc="http://schemas.openxmlformats.org/markup-compatibility/2006" xmlns:o="urn:schemas-microsoft-com:office:office" xmlns:r="http://schemas.openxmlformats.org/officeDocument/2006/relationships" xmlns:m="http://schemas.openxmlformats.org/officeDocument/2006/math" xmlns:v="urn:schemas-microsoft-com:vml" xmlns:wp14="http://schemas.microsoft.com/office/word/2010/wordprocessingDrawing" xmlns:wp="http://schemas.openxmlformats.org/drawingml/2006/wordprocessingDrawing" xmlns:w10="urn:schemas-microsoft-com:office:word" xmlns:w="http://schemas.openxmlformats.org/wordprocessingml/2006/main" xmlns:w14="http://schemas.microsoft.com/office/word/2010/wordml" xmlns:wpg="http://schemas.microsoft.com/office/word/2010/wordprocessingGroup" xmlns:wpi="http://schemas.microsoft.com/office/word/2010/wordprocessingInk" xmlns:wne="http://schemas.microsoft.com/office/word/2006/wordml" xmlns:wps="http://schemas.microsoft.com/office/word/2010/wordprocessingShape" mc:Ignorable="w14 wp14">
+<w:styles xmlns:wpc="http://schemas.microsoft.com/office/word/2010/wordprocessingCanvas" xmlns:mo="http://schemas.microsoft.com/office/mac/office/2008/main" xmlns:mc="http://schemas.openxmlformats.org/markup-compatibility/2006" xmlns:mv="urn:schemas-microsoft-com:mac:vml" xmlns:o="urn:schemas-microsoft-com:office:office" xmlns:r="http://schemas.openxmlformats.org/officeDocument/2006/relationships" xmlns:m="http://schemas.openxmlformats.org/officeDocument/2006/math" xmlns:v="urn:schemas-microsoft-com:vml" xmlns:wp14="http://schemas.microsoft.com/office/word/2010/wordprocessingDrawing" xmlns:wp="http://schemas.openxmlformats.org/drawingml/2006/wordprocessingDrawing" xmlns:w10="urn:schemas-microsoft-com:office:word" xmlns:w="http://schemas.openxmlformats.org/wordprocessingml/2006/main" xmlns:w14="http://schemas.microsoft.com/office/word/2010/wordml" xmlns:wpg="http://schemas.microsoft.com/office/word/2010/wordprocessingGroup" xmlns:wpi="http://schemas.microsoft.com/office/word/2010/wordprocessingInk" xmlns:wne="http://schemas.microsoft.com/office/word/2006/wordml" xmlns:wps="http://schemas.microsoft.com/office/word/2010/wordprocessingShape" mc:Ignorable="w14 wp14">
   <w:docDefaults>
     <w:rPrDefault>
       <w:rPr>
@@ -2228,7 +2430,7 @@
       </w:pPr>
     </w:pPrDefault>
   </w:docDefaults>
-  <w:latentStyles w:defLockedState="0" w:defUIPriority="99" w:defSemiHidden="1" w:defUnhideWhenUsed="1" w:defQFormat="0" w:count="267">
+  <w:latentStyles w:defLockedState="0" w:defUIPriority="99" w:defSemiHidden="1" w:defUnhideWhenUsed="1" w:defQFormat="0" w:count="276">
     <w:lsdException w:name="Normal" w:semiHidden="0" w:uiPriority="0" w:unhideWhenUsed="0" w:qFormat="1"/>
     <w:lsdException w:name="heading 1" w:semiHidden="0" w:uiPriority="9" w:unhideWhenUsed="0" w:qFormat="1"/>
     <w:lsdException w:name="heading 2" w:uiPriority="9" w:qFormat="1"/>
@@ -2367,7 +2569,7 @@
     <w:lsdException w:name="Bibliography" w:uiPriority="37"/>
     <w:lsdException w:name="TOC Heading" w:uiPriority="39" w:qFormat="1"/>
   </w:latentStyles>
-  <w:style w:type="paragraph" w:default="1" w:styleId="Normale">
+  <w:style w:type="paragraph" w:default="1" w:styleId="Normal">
     <w:name w:val="Normal"/>
     <w:qFormat/>
     <w:rPr>
@@ -2375,13 +2577,13 @@
       <w:lang w:eastAsia="zh-TW"/>
     </w:rPr>
   </w:style>
-  <w:style w:type="character" w:default="1" w:styleId="Carpredefinitoparagrafo">
+  <w:style w:type="character" w:default="1" w:styleId="DefaultParagraphFont">
     <w:name w:val="Default Paragraph Font"/>
     <w:uiPriority w:val="1"/>
     <w:semiHidden/>
     <w:unhideWhenUsed/>
   </w:style>
-  <w:style w:type="table" w:default="1" w:styleId="Tabellanormale">
+  <w:style w:type="table" w:default="1" w:styleId="TableNormal">
     <w:name w:val="Normal Table"/>
     <w:uiPriority w:val="99"/>
     <w:semiHidden/>
@@ -2396,15 +2598,15 @@
       </w:tblCellMar>
     </w:tblPr>
   </w:style>
-  <w:style w:type="numbering" w:default="1" w:styleId="Nessunelenco">
+  <w:style w:type="numbering" w:default="1" w:styleId="NoList">
     <w:name w:val="No List"/>
     <w:uiPriority w:val="99"/>
     <w:semiHidden/>
     <w:unhideWhenUsed/>
   </w:style>
-  <w:style w:type="paragraph" w:styleId="Paragrafoelenco">
+  <w:style w:type="paragraph" w:styleId="ListParagraph">
     <w:name w:val="List Paragraph"/>
-    <w:basedOn w:val="Normale"/>
+    <w:basedOn w:val="Normal"/>
     <w:uiPriority w:val="34"/>
     <w:qFormat/>
     <w:rsid w:val="0070210E"/>

</xml_diff>